<commit_message>
organize file for submission
</commit_message>
<xml_diff>
--- a/INSY_670.docx
+++ b/INSY_670.docx
@@ -6,8 +6,8 @@
       <w:pPr>
         <w:jc w:val="center"/>
         <w:rPr>
-          <w:rFonts w:ascii="Times New Roman" w:hAnsi="Times New Roman" w:cs="Times New Roman"/>
-          <w:lang w:val="en-US"/>
+          <w:rFonts w:ascii="Times New Roman" w:hAnsi="Times New Roman" w:cs="Times New Roman" w:hint="eastAsia"/>
+          <w:lang w:val="en-CA"/>
         </w:rPr>
       </w:pPr>
     </w:p>
@@ -202,6 +202,13 @@
         </w:rPr>
         <w:t xml:space="preserve">Yusen Tang: </w:t>
       </w:r>
+      <w:r>
+        <w:rPr>
+          <w:rFonts w:ascii="Times New Roman" w:hAnsi="Times New Roman" w:cs="Times New Roman"/>
+          <w:lang w:val="en-US"/>
+        </w:rPr>
+        <w:t>260890520</w:t>
+      </w:r>
     </w:p>
     <w:p>
       <w:pPr>
@@ -223,7 +230,7 @@
       <w:pPr>
         <w:jc w:val="center"/>
         <w:rPr>
-          <w:rFonts w:ascii="Times New Roman" w:hAnsi="Times New Roman" w:cs="Times New Roman" w:hint="eastAsia"/>
+          <w:rFonts w:ascii="Times New Roman" w:hAnsi="Times New Roman" w:cs="Times New Roman"/>
           <w:lang w:val="en-US"/>
         </w:rPr>
       </w:pPr>
@@ -3602,18 +3609,30 @@
       <w:pPr>
         <w:jc w:val="center"/>
         <w:rPr>
-          <w:noProof/>
-        </w:rPr>
-      </w:pPr>
-      <w:r>
-        <w:rPr>
-          <w:noProof/>
+          <w:rFonts w:ascii="Menlo" w:eastAsia="Times New Roman" w:hAnsi="Menlo" w:cs="Menlo"/>
+          <w:color w:val="000000" w:themeColor="text1"/>
+          <w:kern w:val="0"/>
+          <w:sz w:val="18"/>
+          <w:szCs w:val="18"/>
+          <w:lang w:val="en-CA"/>
+          <w14:ligatures w14:val="none"/>
+        </w:rPr>
+      </w:pPr>
+      <w:r>
+        <w:rPr>
+          <w:rFonts w:ascii="Menlo" w:eastAsia="Times New Roman" w:hAnsi="Menlo" w:cs="Menlo"/>
+          <w:color w:val="000000" w:themeColor="text1"/>
+          <w:kern w:val="0"/>
+          <w:sz w:val="18"/>
+          <w:szCs w:val="18"/>
+          <w:lang w:val="en-CA"/>
+          <w14:ligatures w14:val="none"/>
         </w:rPr>
         <w:drawing>
-          <wp:inline distT="0" distB="0" distL="0" distR="0" wp14:anchorId="6250ED58" wp14:editId="6E6D322E">
-            <wp:extent cx="1828800" cy="2600960"/>
+          <wp:inline distT="0" distB="0" distL="0" distR="0" wp14:anchorId="1DD12573" wp14:editId="58792FCA">
+            <wp:extent cx="1742536" cy="2499592"/>
             <wp:effectExtent l="0" t="0" r="0" b="2540"/>
-            <wp:docPr id="28147189" name="Picture 1"/>
+            <wp:docPr id="230378546" name="Picture 1"/>
             <wp:cNvGraphicFramePr>
               <a:graphicFrameLocks xmlns:a="http://schemas.openxmlformats.org/drawingml/2006/main" noChangeAspect="1"/>
             </wp:cNvGraphicFramePr>
@@ -3621,7 +3640,7 @@
               <a:graphicData uri="http://schemas.openxmlformats.org/drawingml/2006/picture">
                 <pic:pic xmlns:pic="http://schemas.openxmlformats.org/drawingml/2006/picture">
                   <pic:nvPicPr>
-                    <pic:cNvPr id="28147189" name=""/>
+                    <pic:cNvPr id="230378546" name=""/>
                     <pic:cNvPicPr/>
                   </pic:nvPicPr>
                   <pic:blipFill>
@@ -3633,7 +3652,7 @@
                   <pic:spPr>
                     <a:xfrm>
                       <a:off x="0" y="0"/>
-                      <a:ext cx="1840713" cy="2617903"/>
+                      <a:ext cx="1769428" cy="2538168"/>
                     </a:xfrm>
                     <a:prstGeom prst="rect">
                       <a:avLst/>
@@ -3686,13 +3705,12 @@
       <w:r>
         <w:rPr>
           <w:rFonts w:ascii="Times New Roman" w:hAnsi="Times New Roman" w:cs="Times New Roman"/>
-          <w:noProof/>
         </w:rPr>
         <w:drawing>
-          <wp:inline distT="0" distB="0" distL="0" distR="0" wp14:anchorId="76FDBB11" wp14:editId="03BDD332">
-            <wp:extent cx="4638736" cy="4639112"/>
-            <wp:effectExtent l="0" t="0" r="0" b="0"/>
-            <wp:docPr id="1188552860" name="Picture 1"/>
+          <wp:inline distT="0" distB="0" distL="0" distR="0" wp14:anchorId="08BB2802" wp14:editId="3FCF37A8">
+            <wp:extent cx="5731510" cy="5460365"/>
+            <wp:effectExtent l="0" t="0" r="0" b="635"/>
+            <wp:docPr id="156600548" name="Picture 1"/>
             <wp:cNvGraphicFramePr>
               <a:graphicFrameLocks xmlns:a="http://schemas.openxmlformats.org/drawingml/2006/main" noChangeAspect="1"/>
             </wp:cNvGraphicFramePr>
@@ -3700,36 +3718,23 @@
               <a:graphicData uri="http://schemas.openxmlformats.org/drawingml/2006/picture">
                 <pic:pic xmlns:pic="http://schemas.openxmlformats.org/drawingml/2006/picture">
                   <pic:nvPicPr>
-                    <pic:cNvPr id="1188552860" name="Picture 1188552860"/>
+                    <pic:cNvPr id="156600548" name=""/>
                     <pic:cNvPicPr/>
                   </pic:nvPicPr>
-                  <pic:blipFill rotWithShape="1">
-                    <a:blip r:embed="rId12" cstate="print">
-                      <a:extLst>
-                        <a:ext uri="{28A0092B-C50C-407E-A947-70E740481C1C}">
-                          <a14:useLocalDpi xmlns:a14="http://schemas.microsoft.com/office/drawing/2010/main" val="0"/>
-                        </a:ext>
-                      </a:extLst>
-                    </a:blip>
-                    <a:srcRect l="13613" t="12295" r="10131" b="11444"/>
-                    <a:stretch/>
+                  <pic:blipFill>
+                    <a:blip r:embed="rId12"/>
+                    <a:stretch>
+                      <a:fillRect/>
+                    </a:stretch>
                   </pic:blipFill>
-                  <pic:spPr bwMode="auto">
+                  <pic:spPr>
                     <a:xfrm>
                       <a:off x="0" y="0"/>
-                      <a:ext cx="4674286" cy="4674665"/>
+                      <a:ext cx="5731510" cy="5460365"/>
                     </a:xfrm>
                     <a:prstGeom prst="rect">
                       <a:avLst/>
                     </a:prstGeom>
-                    <a:ln>
-                      <a:noFill/>
-                    </a:ln>
-                    <a:extLst>
-                      <a:ext uri="{53640926-AAD7-44D8-BBD7-CCE9431645EC}">
-                        <a14:shadowObscured xmlns:a14="http://schemas.microsoft.com/office/drawing/2010/main"/>
-                      </a:ext>
-                    </a:extLst>
                   </pic:spPr>
                 </pic:pic>
               </a:graphicData>

</xml_diff>